<commit_message>
Added spacing between technical projects
</commit_message>
<xml_diff>
--- a/Resume - Arvind Iyengar (NEWEST).docx
+++ b/Resume - Arvind Iyengar (NEWEST).docx
@@ -1984,75 +1984,87 @@
     <w:p>
       <w:pPr>
         <w:rPr>
-          <w:rFonts w:ascii="Calibri" w:hAnsi="Calibri"/>
-          <w:sz w:val="20"/>
-        </w:rPr>
-      </w:pPr>
-      <w:r>
-        <w:rPr>
-          <w:rFonts w:ascii="Calibri" w:hAnsi="Calibri" w:cs="Calibri"/>
-          <w:b/>
-          <w:sz w:val="20"/>
-        </w:rPr>
-        <w:t xml:space="preserve">Web Development </w:t>
-      </w:r>
-      <w:r>
-        <w:rPr>
-          <w:rFonts w:ascii="Calibri" w:hAnsi="Calibri"/>
-          <w:sz w:val="20"/>
-        </w:rPr>
-        <w:t>– Reengineered fraternity’s website as a Python Flask application</w:t>
-      </w:r>
-      <w:r>
-        <w:rPr>
-          <w:rFonts w:ascii="Calibri" w:hAnsi="Calibri"/>
-          <w:sz w:val="20"/>
-        </w:rPr>
-        <w:t xml:space="preserve"> hosted on an Apache</w:t>
-      </w:r>
-      <w:r>
-        <w:rPr>
-          <w:rFonts w:ascii="Calibri" w:hAnsi="Calibri"/>
-          <w:sz w:val="20"/>
-        </w:rPr>
-        <w:t xml:space="preserve"> web server that forwards requests to the application using </w:t>
-      </w:r>
-      <w:proofErr w:type="spellStart"/>
-      <w:r>
-        <w:rPr>
-          <w:rFonts w:ascii="Calibri" w:hAnsi="Calibri"/>
-          <w:sz w:val="20"/>
-        </w:rPr>
-        <w:t>Gunicorn</w:t>
-      </w:r>
-      <w:proofErr w:type="spellEnd"/>
-      <w:r>
-        <w:rPr>
-          <w:rFonts w:ascii="Calibri" w:hAnsi="Calibri"/>
-          <w:sz w:val="20"/>
-        </w:rPr>
-        <w:t xml:space="preserve"> and runs the long-running application as a Linux </w:t>
-      </w:r>
-      <w:proofErr w:type="spellStart"/>
-      <w:r>
-        <w:rPr>
-          <w:rFonts w:ascii="Calibri" w:hAnsi="Calibri"/>
-          <w:sz w:val="20"/>
-        </w:rPr>
-        <w:t>systemd</w:t>
-      </w:r>
-      <w:proofErr w:type="spellEnd"/>
-      <w:r>
-        <w:rPr>
-          <w:rFonts w:ascii="Calibri" w:hAnsi="Calibri"/>
-          <w:sz w:val="20"/>
-        </w:rPr>
-        <w:t xml:space="preserve"> service</w:t>
-      </w:r>
+          <w:rFonts w:ascii="Calibri" w:hAnsi="Calibri" w:cs="Calibri"/>
+          <w:b/>
+          <w:sz w:val="2"/>
+          <w:szCs w:val="2"/>
+        </w:rPr>
+      </w:pPr>
+      <w:bookmarkStart w:id="2" w:name="_GoBack"/>
+      <w:bookmarkEnd w:id="2"/>
     </w:p>
     <w:p>
       <w:pPr>
         <w:rPr>
+          <w:rFonts w:ascii="Calibri" w:hAnsi="Calibri"/>
+          <w:sz w:val="20"/>
+        </w:rPr>
+      </w:pPr>
+      <w:r>
+        <w:rPr>
+          <w:rFonts w:ascii="Calibri" w:hAnsi="Calibri" w:cs="Calibri"/>
+          <w:b/>
+          <w:sz w:val="20"/>
+        </w:rPr>
+        <w:t xml:space="preserve">Web Development </w:t>
+      </w:r>
+      <w:r>
+        <w:rPr>
+          <w:rFonts w:ascii="Calibri" w:hAnsi="Calibri"/>
+          <w:sz w:val="20"/>
+        </w:rPr>
+        <w:t>– Reengineered fraternity’s website as a Python Flask application</w:t>
+      </w:r>
+      <w:r>
+        <w:rPr>
+          <w:rFonts w:ascii="Calibri" w:hAnsi="Calibri"/>
+          <w:sz w:val="20"/>
+        </w:rPr>
+        <w:t xml:space="preserve"> hosted on an Apache</w:t>
+      </w:r>
+      <w:r>
+        <w:rPr>
+          <w:rFonts w:ascii="Calibri" w:hAnsi="Calibri"/>
+          <w:sz w:val="20"/>
+        </w:rPr>
+        <w:t xml:space="preserve"> web server that forwards requests to the application using </w:t>
+      </w:r>
+      <w:proofErr w:type="spellStart"/>
+      <w:r>
+        <w:rPr>
+          <w:rFonts w:ascii="Calibri" w:hAnsi="Calibri"/>
+          <w:sz w:val="20"/>
+        </w:rPr>
+        <w:t>Gunicorn</w:t>
+      </w:r>
+      <w:proofErr w:type="spellEnd"/>
+      <w:r>
+        <w:rPr>
+          <w:rFonts w:ascii="Calibri" w:hAnsi="Calibri"/>
+          <w:sz w:val="20"/>
+        </w:rPr>
+        <w:t xml:space="preserve"> and runs the long-running application as a Linux </w:t>
+      </w:r>
+      <w:proofErr w:type="spellStart"/>
+      <w:r>
+        <w:rPr>
+          <w:rFonts w:ascii="Calibri" w:hAnsi="Calibri"/>
+          <w:sz w:val="20"/>
+        </w:rPr>
+        <w:t>systemd</w:t>
+      </w:r>
+      <w:proofErr w:type="spellEnd"/>
+      <w:r>
+        <w:rPr>
+          <w:rFonts w:ascii="Calibri" w:hAnsi="Calibri"/>
+          <w:sz w:val="20"/>
+        </w:rPr>
+        <w:t xml:space="preserve"> service</w:t>
+      </w:r>
+    </w:p>
+    <w:p>
+      <w:pPr>
+        <w:rPr>
           <w:rFonts w:ascii="Calibri" w:hAnsi="Calibri" w:cs="Calibri"/>
           <w:sz w:val="20"/>
         </w:rPr>
@@ -2070,16 +2082,7 @@
           <w:rFonts w:ascii="Calibri" w:hAnsi="Calibri" w:cs="Calibri"/>
           <w:sz w:val="20"/>
         </w:rPr>
-        <w:t xml:space="preserve"> – Created a simple serverless application</w:t>
-      </w:r>
-      <w:bookmarkStart w:id="2" w:name="_GoBack"/>
-      <w:bookmarkEnd w:id="2"/>
-      <w:r>
-        <w:rPr>
-          <w:rFonts w:ascii="Calibri" w:hAnsi="Calibri" w:cs="Calibri"/>
-          <w:sz w:val="20"/>
-        </w:rPr>
-        <w:t xml:space="preserve"> </w:t>
+        <w:t xml:space="preserve"> – Created a simple serverless application </w:t>
       </w:r>
       <w:r>
         <w:rPr>

</xml_diff>